<commit_message>
8: Add FreeRTOS, Simple Multitask, Simple Mutex.
</commit_message>
<xml_diff>
--- a/Document/FreeRTOS移植笔记.docx
+++ b/Document/FreeRTOS移植笔记.docx
@@ -68,19 +68,804 @@
     <w:p>
       <w:pPr>
         <w:rPr>
-          <w:rFonts w:hint="default"/>
-          <w:lang w:val="en-US" w:eastAsia="zh-CN"/>
-        </w:rPr>
-      </w:pPr>
-      <w:r>
-        <w:rPr>
-          <w:rFonts w:hint="eastAsia"/>
-          <w:lang w:val="en-US" w:eastAsia="zh-CN"/>
-        </w:rPr>
-        <w:t>1：</w:t>
-      </w:r>
-      <w:bookmarkStart w:id="0" w:name="_GoBack"/>
+          <w:rFonts w:hint="eastAsia"/>
+          <w:lang w:val="en-US" w:eastAsia="zh-CN"/>
+        </w:rPr>
+      </w:pPr>
+      <w:r>
+        <w:rPr>
+          <w:rFonts w:hint="eastAsia"/>
+          <w:lang w:val="en-US" w:eastAsia="zh-CN"/>
+        </w:rPr>
+        <w:t>1：首先要有一个简单的基础工程，作为移植的基础，可以是GPIO的，可以是UART的。</w:t>
+      </w:r>
+    </w:p>
+    <w:p>
+      <w:pPr>
+        <w:rPr>
+          <w:rFonts w:hint="eastAsia"/>
+          <w:lang w:val="en-US" w:eastAsia="zh-CN"/>
+        </w:rPr>
+      </w:pPr>
+    </w:p>
+    <w:p>
+      <w:pPr>
+        <w:rPr>
+          <w:rFonts w:hint="eastAsia"/>
+          <w:lang w:val="en-US" w:eastAsia="zh-CN"/>
+        </w:rPr>
+      </w:pPr>
+      <w:r>
+        <w:rPr>
+          <w:rFonts w:hint="eastAsia"/>
+          <w:lang w:val="en-US" w:eastAsia="zh-CN"/>
+        </w:rPr>
+        <w:t>2：将FreeRTOS中需要的文件加入到工程中。</w:t>
+      </w:r>
+    </w:p>
+    <w:p>
+      <w:pPr>
+        <w:ind w:firstLine="420" w:firstLineChars="0"/>
+        <w:rPr>
+          <w:rFonts w:hint="eastAsia"/>
+          <w:lang w:val="en-US" w:eastAsia="zh-CN"/>
+        </w:rPr>
+      </w:pPr>
+      <w:r>
+        <w:rPr>
+          <w:rFonts w:hint="eastAsia"/>
+          <w:lang w:val="en-US" w:eastAsia="zh-CN"/>
+        </w:rPr>
+        <w:t>主要有：</w:t>
+      </w:r>
+    </w:p>
+    <w:p>
+      <w:pPr>
+        <w:ind w:firstLine="420" w:firstLineChars="0"/>
+        <w:rPr>
+          <w:rFonts w:hint="eastAsia"/>
+          <w:lang w:val="en-US" w:eastAsia="zh-CN"/>
+        </w:rPr>
+      </w:pPr>
+      <w:r>
+        <w:rPr>
+          <w:rFonts w:hint="eastAsia"/>
+          <w:lang w:val="en-US" w:eastAsia="zh-CN"/>
+        </w:rPr>
+        <w:t>FreeRTOSversion\FreeRTOS\Source\文件夹下的所有文件。</w:t>
+      </w:r>
+    </w:p>
+    <w:p>
+      <w:pPr>
+        <w:ind w:firstLine="420" w:firstLineChars="0"/>
+        <w:rPr>
+          <w:rFonts w:hint="eastAsia"/>
+          <w:lang w:val="en-US" w:eastAsia="zh-CN"/>
+        </w:rPr>
+      </w:pPr>
+      <w:r>
+        <w:rPr>
+          <w:rFonts w:hint="eastAsia"/>
+          <w:lang w:val="en-US" w:eastAsia="zh-CN"/>
+        </w:rPr>
+        <w:t>每一个应用Demo里面都有一个</w:t>
+      </w:r>
+      <w:bookmarkStart w:id="0" w:name="OLE_LINK1"/>
+      <w:r>
+        <w:rPr>
+          <w:rFonts w:hint="eastAsia"/>
+          <w:lang w:val="en-US" w:eastAsia="zh-CN"/>
+        </w:rPr>
+        <w:t>FreeRTOSConfig.h</w:t>
+      </w:r>
       <w:bookmarkEnd w:id="0"/>
+      <w:r>
+        <w:rPr>
+          <w:rFonts w:hint="eastAsia"/>
+          <w:lang w:val="en-US" w:eastAsia="zh-CN"/>
+        </w:rPr>
+        <w:t>文件，选择和自己目标平台相同或者相近的文件拷贝过来待修改使用。</w:t>
+      </w:r>
+    </w:p>
+    <w:p>
+      <w:pPr>
+        <w:rPr>
+          <w:rFonts w:hint="eastAsia"/>
+          <w:lang w:val="en-US" w:eastAsia="zh-CN"/>
+        </w:rPr>
+      </w:pPr>
+      <w:r>
+        <w:rPr>
+          <w:rFonts w:hint="eastAsia"/>
+          <w:lang w:val="en-US" w:eastAsia="zh-CN"/>
+        </w:rPr>
+        <w:t>3：将需要文件加入到工程中。</w:t>
+      </w:r>
+    </w:p>
+    <w:p>
+      <w:pPr>
+        <w:ind w:firstLine="420" w:firstLineChars="0"/>
+        <w:rPr>
+          <w:rFonts w:hint="eastAsia"/>
+          <w:lang w:val="en-US" w:eastAsia="zh-CN"/>
+        </w:rPr>
+      </w:pPr>
+      <w:r>
+        <w:rPr>
+          <w:rFonts w:hint="eastAsia"/>
+          <w:lang w:val="en-US" w:eastAsia="zh-CN"/>
+        </w:rPr>
+        <w:t>主要有：</w:t>
+      </w:r>
+    </w:p>
+    <w:p>
+      <w:pPr>
+        <w:ind w:firstLine="420" w:firstLineChars="0"/>
+        <w:rPr>
+          <w:rFonts w:hint="eastAsia"/>
+          <w:lang w:val="en-US" w:eastAsia="zh-CN"/>
+        </w:rPr>
+      </w:pPr>
+      <w:r>
+        <w:rPr>
+          <w:rFonts w:hint="default"/>
+          <w:lang w:val="en-US" w:eastAsia="zh-CN"/>
+        </w:rPr>
+        <w:t>FreeRTOSversion\FreeRTOS\Source</w:t>
+      </w:r>
+      <w:r>
+        <w:rPr>
+          <w:rFonts w:hint="eastAsia"/>
+          <w:lang w:val="en-US" w:eastAsia="zh-CN"/>
+        </w:rPr>
+        <w:t>\文件夹下的所有.c文件。</w:t>
+      </w:r>
+    </w:p>
+    <w:p>
+      <w:pPr>
+        <w:ind w:firstLine="420" w:firstLineChars="0"/>
+        <w:rPr>
+          <w:rFonts w:hint="eastAsia"/>
+          <w:lang w:val="en-US" w:eastAsia="zh-CN"/>
+        </w:rPr>
+      </w:pPr>
+      <w:r>
+        <w:rPr>
+          <w:rFonts w:hint="default"/>
+          <w:lang w:val="en-US" w:eastAsia="zh-CN"/>
+        </w:rPr>
+        <w:t>FreeRTOSversion\FreeRTOS\Source\portable</w:t>
+      </w:r>
+      <w:r>
+        <w:rPr>
+          <w:rFonts w:hint="eastAsia"/>
+          <w:lang w:val="en-US" w:eastAsia="zh-CN"/>
+        </w:rPr>
+        <w:t>\文件夹下的port.c和</w:t>
+      </w:r>
+      <w:r>
+        <w:rPr>
+          <w:rFonts w:hint="default"/>
+          <w:lang w:val="en-US" w:eastAsia="zh-CN"/>
+        </w:rPr>
+        <w:t>portmacro.h</w:t>
+      </w:r>
+      <w:r>
+        <w:rPr>
+          <w:rFonts w:hint="eastAsia"/>
+          <w:lang w:val="en-US" w:eastAsia="zh-CN"/>
+        </w:rPr>
+        <w:t>,找各自的编译器和处理器对应的子文件夹。</w:t>
+      </w:r>
+    </w:p>
+    <w:p>
+      <w:pPr>
+        <w:ind w:firstLine="420" w:firstLineChars="0"/>
+        <w:rPr>
+          <w:rFonts w:hint="eastAsia"/>
+          <w:lang w:val="en-US" w:eastAsia="zh-CN"/>
+        </w:rPr>
+      </w:pPr>
+      <w:r>
+        <w:rPr>
+          <w:rFonts w:hint="eastAsia"/>
+          <w:lang w:val="en-US" w:eastAsia="zh-CN"/>
+        </w:rPr>
+        <w:t>FreeRTOSversion\FreeRTOS\Source\portable\MemMang\文件夹下的heap_4.c文件。</w:t>
+      </w:r>
+    </w:p>
+    <w:p>
+      <w:pPr>
+        <w:ind w:firstLine="420" w:firstLineChars="0"/>
+        <w:rPr>
+          <w:rFonts w:hint="eastAsia"/>
+          <w:lang w:val="en-US" w:eastAsia="zh-CN"/>
+        </w:rPr>
+      </w:pPr>
+      <w:r>
+        <w:rPr>
+          <w:rFonts w:hint="eastAsia"/>
+          <w:lang w:val="en-US" w:eastAsia="zh-CN"/>
+        </w:rPr>
+        <w:t>也要根据情况增加对应的头文件路径。</w:t>
+      </w:r>
+    </w:p>
+    <w:p>
+      <w:pPr>
+        <w:ind w:firstLine="420" w:firstLineChars="0"/>
+        <w:rPr>
+          <w:rFonts w:hint="default"/>
+          <w:lang w:val="en-US" w:eastAsia="zh-CN"/>
+        </w:rPr>
+      </w:pPr>
+    </w:p>
+    <w:p>
+      <w:pPr>
+        <w:rPr>
+          <w:rFonts w:hint="eastAsia"/>
+          <w:lang w:val="en-US" w:eastAsia="zh-CN"/>
+        </w:rPr>
+      </w:pPr>
+      <w:r>
+        <w:rPr>
+          <w:rFonts w:hint="eastAsia"/>
+          <w:lang w:val="en-US" w:eastAsia="zh-CN"/>
+        </w:rPr>
+        <w:t>4：初步修改</w:t>
+      </w:r>
+    </w:p>
+    <w:p>
+      <w:pPr>
+        <w:ind w:firstLine="420" w:firstLineChars="0"/>
+        <w:rPr>
+          <w:rFonts w:hint="eastAsia"/>
+          <w:lang w:val="en-US" w:eastAsia="zh-CN"/>
+        </w:rPr>
+      </w:pPr>
+      <w:bookmarkStart w:id="1" w:name="OLE_LINK2"/>
+      <w:r>
+        <w:rPr>
+          <w:rFonts w:hint="eastAsia"/>
+          <w:lang w:val="en-US" w:eastAsia="zh-CN"/>
+        </w:rPr>
+        <w:t>4.</w:t>
+      </w:r>
+      <w:bookmarkEnd w:id="1"/>
+      <w:r>
+        <w:rPr>
+          <w:rFonts w:hint="eastAsia"/>
+          <w:lang w:val="en-US" w:eastAsia="zh-CN"/>
+        </w:rPr>
+        <w:t>1：在FreeRTOSConfig.h中要使用stdint.h中的内容，还要使用SystemCoreClock；</w:t>
+      </w:r>
+    </w:p>
+    <w:p>
+      <w:pPr>
+        <w:ind w:firstLine="420" w:firstLineChars="0"/>
+        <w:rPr>
+          <w:rFonts w:hint="default"/>
+          <w:lang w:val="en-US" w:eastAsia="zh-CN"/>
+        </w:rPr>
+      </w:pPr>
+      <w:r>
+        <w:rPr>
+          <w:rFonts w:hint="eastAsia"/>
+          <w:lang w:val="en-US" w:eastAsia="zh-CN"/>
+        </w:rPr>
+        <w:t>所以要根据自己的情况，添加声明文件。类似如下：</w:t>
+      </w:r>
+    </w:p>
+    <w:p>
+      <w:pPr>
+        <w:ind w:firstLine="420" w:firstLineChars="0"/>
+        <w:rPr>
+          <w:rFonts w:hint="default"/>
+          <w:lang w:val="en-US" w:eastAsia="zh-CN"/>
+        </w:rPr>
+      </w:pPr>
+      <w:r>
+        <w:rPr>
+          <w:rFonts w:hint="default"/>
+          <w:lang w:val="en-US" w:eastAsia="zh-CN"/>
+        </w:rPr>
+        <w:t>/* Ensure stdint is only used by the compiler, and not the assembler. */</w:t>
+      </w:r>
+    </w:p>
+    <w:p>
+      <w:pPr>
+        <w:ind w:firstLine="420" w:firstLineChars="0"/>
+        <w:rPr>
+          <w:rFonts w:hint="default"/>
+          <w:lang w:val="en-US" w:eastAsia="zh-CN"/>
+        </w:rPr>
+      </w:pPr>
+      <w:r>
+        <w:rPr>
+          <w:rFonts w:hint="default"/>
+          <w:lang w:val="en-US" w:eastAsia="zh-CN"/>
+        </w:rPr>
+        <w:t>#ifdef __ICCARM__</w:t>
+      </w:r>
+    </w:p>
+    <w:p>
+      <w:pPr>
+        <w:ind w:firstLine="420" w:firstLineChars="0"/>
+        <w:rPr>
+          <w:rFonts w:hint="default"/>
+          <w:lang w:val="en-US" w:eastAsia="zh-CN"/>
+        </w:rPr>
+      </w:pPr>
+      <w:r>
+        <w:rPr>
+          <w:rFonts w:hint="default"/>
+          <w:lang w:val="en-US" w:eastAsia="zh-CN"/>
+        </w:rPr>
+        <w:tab/>
+      </w:r>
+      <w:r>
+        <w:rPr>
+          <w:rFonts w:hint="default"/>
+          <w:lang w:val="en-US" w:eastAsia="zh-CN"/>
+        </w:rPr>
+        <w:t>#include &lt;stdint.h&gt;</w:t>
+      </w:r>
+    </w:p>
+    <w:p>
+      <w:pPr>
+        <w:ind w:firstLine="420" w:firstLineChars="0"/>
+        <w:rPr>
+          <w:rFonts w:hint="default"/>
+          <w:lang w:val="en-US" w:eastAsia="zh-CN"/>
+        </w:rPr>
+      </w:pPr>
+      <w:r>
+        <w:rPr>
+          <w:rFonts w:hint="default"/>
+          <w:lang w:val="en-US" w:eastAsia="zh-CN"/>
+        </w:rPr>
+        <w:tab/>
+      </w:r>
+      <w:r>
+        <w:rPr>
+          <w:rFonts w:hint="default"/>
+          <w:lang w:val="en-US" w:eastAsia="zh-CN"/>
+        </w:rPr>
+        <w:t>extern uint32_t SystemCoreClock;</w:t>
+      </w:r>
+    </w:p>
+    <w:p>
+      <w:pPr>
+        <w:ind w:firstLine="420" w:firstLineChars="0"/>
+        <w:rPr>
+          <w:rFonts w:hint="default"/>
+          <w:lang w:val="en-US" w:eastAsia="zh-CN"/>
+        </w:rPr>
+      </w:pPr>
+      <w:r>
+        <w:rPr>
+          <w:rFonts w:hint="default"/>
+          <w:lang w:val="en-US" w:eastAsia="zh-CN"/>
+        </w:rPr>
+        <w:t>#endif</w:t>
+      </w:r>
+    </w:p>
+    <w:p>
+      <w:pPr>
+        <w:ind w:firstLine="420" w:firstLineChars="0"/>
+        <w:rPr>
+          <w:rFonts w:hint="default"/>
+          <w:lang w:val="en-US" w:eastAsia="zh-CN"/>
+        </w:rPr>
+      </w:pPr>
+    </w:p>
+    <w:p>
+      <w:pPr>
+        <w:ind w:firstLine="420" w:firstLineChars="0"/>
+        <w:rPr>
+          <w:rFonts w:hint="default"/>
+          <w:lang w:val="en-US" w:eastAsia="zh-CN"/>
+        </w:rPr>
+      </w:pPr>
+      <w:r>
+        <w:rPr>
+          <w:rFonts w:hint="default"/>
+          <w:lang w:val="en-US" w:eastAsia="zh-CN"/>
+        </w:rPr>
+        <w:t>#ifdef __CC_ARM</w:t>
+      </w:r>
+    </w:p>
+    <w:p>
+      <w:pPr>
+        <w:ind w:firstLine="420" w:firstLineChars="0"/>
+        <w:rPr>
+          <w:rFonts w:hint="default"/>
+          <w:lang w:val="en-US" w:eastAsia="zh-CN"/>
+        </w:rPr>
+      </w:pPr>
+      <w:r>
+        <w:rPr>
+          <w:rFonts w:hint="default"/>
+          <w:lang w:val="en-US" w:eastAsia="zh-CN"/>
+        </w:rPr>
+        <w:t xml:space="preserve">    #include &lt;stdint.h&gt;</w:t>
+      </w:r>
+    </w:p>
+    <w:p>
+      <w:pPr>
+        <w:ind w:firstLine="420" w:firstLineChars="0"/>
+        <w:rPr>
+          <w:rFonts w:hint="default"/>
+          <w:lang w:val="en-US" w:eastAsia="zh-CN"/>
+        </w:rPr>
+      </w:pPr>
+      <w:r>
+        <w:rPr>
+          <w:rFonts w:hint="default"/>
+          <w:lang w:val="en-US" w:eastAsia="zh-CN"/>
+        </w:rPr>
+        <w:t xml:space="preserve">    //#include "Nano100Series.h"</w:t>
+      </w:r>
+    </w:p>
+    <w:p>
+      <w:pPr>
+        <w:ind w:firstLine="420" w:firstLineChars="0"/>
+        <w:rPr>
+          <w:rFonts w:hint="default"/>
+          <w:lang w:val="en-US" w:eastAsia="zh-CN"/>
+        </w:rPr>
+      </w:pPr>
+      <w:r>
+        <w:rPr>
+          <w:rFonts w:hint="default"/>
+          <w:lang w:val="en-US" w:eastAsia="zh-CN"/>
+        </w:rPr>
+        <w:tab/>
+      </w:r>
+      <w:r>
+        <w:rPr>
+          <w:rFonts w:hint="default"/>
+          <w:lang w:val="en-US" w:eastAsia="zh-CN"/>
+        </w:rPr>
+        <w:t>#include "BAT32A237.h"</w:t>
+      </w:r>
+    </w:p>
+    <w:p>
+      <w:pPr>
+        <w:ind w:firstLine="420" w:firstLineChars="0"/>
+        <w:rPr>
+          <w:rFonts w:hint="default"/>
+          <w:lang w:val="en-US" w:eastAsia="zh-CN"/>
+        </w:rPr>
+      </w:pPr>
+      <w:r>
+        <w:rPr>
+          <w:rFonts w:hint="default"/>
+          <w:lang w:val="en-US" w:eastAsia="zh-CN"/>
+        </w:rPr>
+        <w:t>#endif</w:t>
+      </w:r>
+    </w:p>
+    <w:p>
+      <w:pPr>
+        <w:ind w:firstLine="420" w:firstLineChars="0"/>
+        <w:rPr>
+          <w:rFonts w:hint="default"/>
+          <w:lang w:val="en-US" w:eastAsia="zh-CN"/>
+        </w:rPr>
+      </w:pPr>
+    </w:p>
+    <w:p>
+      <w:pPr>
+        <w:ind w:firstLine="420" w:firstLineChars="0"/>
+        <w:rPr>
+          <w:rFonts w:hint="eastAsia"/>
+          <w:lang w:val="en-US" w:eastAsia="zh-CN"/>
+        </w:rPr>
+      </w:pPr>
+      <w:r>
+        <w:rPr>
+          <w:rFonts w:hint="eastAsia"/>
+          <w:lang w:val="en-US" w:eastAsia="zh-CN"/>
+        </w:rPr>
+        <w:t>4.2：在FreeRTOS中已经定义了SysTick_Handler函数，所以要将自己的对应函数禁止掉。注意RTOS将这个函数的名字重新定义为了</w:t>
+      </w:r>
+      <w:r>
+        <w:rPr>
+          <w:rFonts w:hint="default"/>
+          <w:lang w:val="en-US" w:eastAsia="zh-CN"/>
+        </w:rPr>
+        <w:t>xPortSysTickHandler</w:t>
+      </w:r>
+      <w:r>
+        <w:rPr>
+          <w:rFonts w:hint="eastAsia"/>
+          <w:lang w:val="en-US" w:eastAsia="zh-CN"/>
+        </w:rPr>
+        <w:t>，所以名字变了。</w:t>
+      </w:r>
+    </w:p>
+    <w:p>
+      <w:pPr>
+        <w:ind w:firstLine="420" w:firstLineChars="0"/>
+        <w:rPr>
+          <w:rFonts w:hint="default"/>
+          <w:lang w:val="en-US" w:eastAsia="zh-CN"/>
+        </w:rPr>
+      </w:pPr>
+      <w:r>
+        <w:rPr>
+          <w:rFonts w:hint="eastAsia"/>
+          <w:lang w:val="en-US" w:eastAsia="zh-CN"/>
+        </w:rPr>
+        <w:t>同样的情况还有SVC_Handler和PendSV_Handler;都要注意将自己的函数禁止掉。</w:t>
+      </w:r>
+    </w:p>
+    <w:p>
+      <w:pPr>
+        <w:ind w:firstLine="420" w:firstLineChars="0"/>
+        <w:rPr>
+          <w:rFonts w:hint="default"/>
+          <w:lang w:val="en-US" w:eastAsia="zh-CN"/>
+        </w:rPr>
+      </w:pPr>
+      <w:r>
+        <w:rPr>
+          <w:rFonts w:hint="default"/>
+          <w:lang w:val="en-US" w:eastAsia="zh-CN"/>
+        </w:rPr>
+        <w:t>/* Definitions that map the FreeRTOS port interrupt handlers to their CMSIS</w:t>
+      </w:r>
+    </w:p>
+    <w:p>
+      <w:pPr>
+        <w:ind w:firstLine="420" w:firstLineChars="0"/>
+        <w:rPr>
+          <w:rFonts w:hint="default"/>
+          <w:lang w:val="en-US" w:eastAsia="zh-CN"/>
+        </w:rPr>
+      </w:pPr>
+      <w:r>
+        <w:rPr>
+          <w:rFonts w:hint="default"/>
+          <w:lang w:val="en-US" w:eastAsia="zh-CN"/>
+        </w:rPr>
+        <w:t>standard names - or at least those used in the unmodified vector table. */</w:t>
+      </w:r>
+    </w:p>
+    <w:p>
+      <w:pPr>
+        <w:ind w:firstLine="420" w:firstLineChars="0"/>
+        <w:rPr>
+          <w:rFonts w:hint="default"/>
+          <w:lang w:val="en-US" w:eastAsia="zh-CN"/>
+        </w:rPr>
+      </w:pPr>
+      <w:r>
+        <w:rPr>
+          <w:rFonts w:hint="default"/>
+          <w:lang w:val="en-US" w:eastAsia="zh-CN"/>
+        </w:rPr>
+        <w:t>#define vPortSVCHandler SVC_Handler</w:t>
+      </w:r>
+    </w:p>
+    <w:p>
+      <w:pPr>
+        <w:ind w:firstLine="420" w:firstLineChars="0"/>
+        <w:rPr>
+          <w:rFonts w:hint="default"/>
+          <w:lang w:val="en-US" w:eastAsia="zh-CN"/>
+        </w:rPr>
+      </w:pPr>
+      <w:r>
+        <w:rPr>
+          <w:rFonts w:hint="default"/>
+          <w:lang w:val="en-US" w:eastAsia="zh-CN"/>
+        </w:rPr>
+        <w:t>#define xPortPendSVHandler PendSV_Handler</w:t>
+      </w:r>
+    </w:p>
+    <w:p>
+      <w:pPr>
+        <w:ind w:firstLine="420" w:firstLineChars="0"/>
+        <w:rPr>
+          <w:rFonts w:hint="default"/>
+          <w:lang w:val="en-US" w:eastAsia="zh-CN"/>
+        </w:rPr>
+      </w:pPr>
+      <w:r>
+        <w:rPr>
+          <w:rFonts w:hint="default"/>
+          <w:lang w:val="en-US" w:eastAsia="zh-CN"/>
+        </w:rPr>
+        <w:t>#define xPortSysTickHandler SysTick_Handler</w:t>
+      </w:r>
+    </w:p>
+    <w:p>
+      <w:pPr>
+        <w:ind w:firstLine="420" w:firstLineChars="0"/>
+        <w:rPr>
+          <w:rFonts w:hint="default"/>
+          <w:lang w:val="en-US" w:eastAsia="zh-CN"/>
+        </w:rPr>
+      </w:pPr>
+    </w:p>
+    <w:p>
+      <w:pPr>
+        <w:ind w:firstLine="420" w:firstLineChars="0"/>
+        <w:rPr>
+          <w:rFonts w:hint="eastAsia"/>
+          <w:lang w:val="en-US" w:eastAsia="zh-CN"/>
+        </w:rPr>
+      </w:pPr>
+      <w:r>
+        <w:rPr>
+          <w:rFonts w:hint="eastAsia"/>
+          <w:lang w:val="en-US" w:eastAsia="zh-CN"/>
+        </w:rPr>
+        <w:t>4.3：编译器可能报告没有定义vApplicationIdleHook函数，处理方式可以禁止configUSE_IDLE_HOOK宏定义，也可以自己定义一个函数void vApplicationIdleHook( void );</w:t>
+      </w:r>
+    </w:p>
+    <w:p>
+      <w:pPr>
+        <w:ind w:firstLine="420" w:firstLineChars="0"/>
+        <w:rPr>
+          <w:rFonts w:hint="eastAsia"/>
+          <w:lang w:val="en-US" w:eastAsia="zh-CN"/>
+        </w:rPr>
+      </w:pPr>
+      <w:r>
+        <w:rPr>
+          <w:rFonts w:hint="eastAsia"/>
+          <w:lang w:val="en-US" w:eastAsia="zh-CN"/>
+        </w:rPr>
+        <w:t>vApplicationTickHook函数和configUSE_TICK_HOOK宏，有类似情况。</w:t>
+      </w:r>
+    </w:p>
+    <w:p>
+      <w:pPr>
+        <w:ind w:firstLine="420" w:firstLineChars="0"/>
+        <w:rPr>
+          <w:rFonts w:hint="default"/>
+          <w:lang w:val="en-US" w:eastAsia="zh-CN"/>
+        </w:rPr>
+      </w:pPr>
+    </w:p>
+    <w:p>
+      <w:pPr>
+        <w:ind w:firstLine="420" w:firstLineChars="0"/>
+        <w:rPr>
+          <w:rFonts w:hint="eastAsia"/>
+          <w:lang w:val="en-US" w:eastAsia="zh-CN"/>
+        </w:rPr>
+      </w:pPr>
+      <w:r>
+        <w:rPr>
+          <w:rFonts w:hint="eastAsia"/>
+          <w:lang w:val="en-US" w:eastAsia="zh-CN"/>
+        </w:rPr>
+        <w:t>4.4：到此很可能已经可以编译通过了。如果依然有问题，根据编译报告的情况做对应的修改，总之要将FreeRTOS编译进工程中。</w:t>
+      </w:r>
+    </w:p>
+    <w:p>
+      <w:pPr>
+        <w:ind w:firstLine="420" w:firstLineChars="0"/>
+        <w:rPr>
+          <w:rFonts w:hint="eastAsia"/>
+          <w:lang w:val="en-US" w:eastAsia="zh-CN"/>
+        </w:rPr>
+      </w:pPr>
+    </w:p>
+    <w:p>
+      <w:pPr>
+        <w:rPr>
+          <w:rFonts w:hint="eastAsia"/>
+          <w:lang w:val="en-US" w:eastAsia="zh-CN"/>
+        </w:rPr>
+      </w:pPr>
+      <w:r>
+        <w:rPr>
+          <w:rFonts w:hint="eastAsia"/>
+          <w:lang w:val="en-US" w:eastAsia="zh-CN"/>
+        </w:rPr>
+        <w:t>5：FreeRTOSConfig.h修改</w:t>
+      </w:r>
+    </w:p>
+    <w:p>
+      <w:pPr>
+        <w:ind w:firstLine="420" w:firstLineChars="0"/>
+        <w:rPr>
+          <w:rFonts w:hint="eastAsia"/>
+          <w:lang w:val="en-US" w:eastAsia="zh-CN"/>
+        </w:rPr>
+      </w:pPr>
+      <w:r>
+        <w:rPr>
+          <w:rFonts w:hint="eastAsia"/>
+          <w:lang w:val="en-US" w:eastAsia="zh-CN"/>
+        </w:rPr>
+        <w:t>这个文件是配置FreeRTOS的各方面的性质的，最好看一下它的一些宏，根据自己的具体情况，做一些简单的开关动作。</w:t>
+      </w:r>
+    </w:p>
+    <w:p>
+      <w:pPr>
+        <w:rPr>
+          <w:rFonts w:hint="eastAsia"/>
+          <w:lang w:val="en-US" w:eastAsia="zh-CN"/>
+        </w:rPr>
+      </w:pPr>
+    </w:p>
+    <w:p>
+      <w:pPr>
+        <w:rPr>
+          <w:rFonts w:hint="eastAsia"/>
+          <w:lang w:val="en-US" w:eastAsia="zh-CN"/>
+        </w:rPr>
+      </w:pPr>
+      <w:r>
+        <w:rPr>
+          <w:rFonts w:hint="eastAsia"/>
+          <w:lang w:val="en-US" w:eastAsia="zh-CN"/>
+        </w:rPr>
+        <w:t>6：初始化系统，建立任务，应该就可以运行了。</w:t>
+      </w:r>
+    </w:p>
+    <w:p>
+      <w:pPr>
+        <w:ind w:firstLine="420" w:firstLineChars="0"/>
+        <w:rPr>
+          <w:rFonts w:hint="eastAsia"/>
+          <w:lang w:val="en-US" w:eastAsia="zh-CN"/>
+        </w:rPr>
+      </w:pPr>
+      <w:r>
+        <w:rPr>
+          <w:rFonts w:hint="eastAsia"/>
+          <w:lang w:val="en-US" w:eastAsia="zh-CN"/>
+        </w:rPr>
+        <w:t>注意，一般初始化的时候，会设置并且启动SysTick定时器，如果先启动了定时器再做别的工作，如果在定时中断到来的时候，还没有建立好任何，则系统不会正常运行，会在中断处理任务的时候异常。所以要延迟设置并启动SysTick定时器。</w:t>
+      </w:r>
+    </w:p>
+    <w:p>
+      <w:pPr>
+        <w:ind w:firstLine="420" w:firstLineChars="0"/>
+        <w:rPr>
+          <w:rFonts w:hint="eastAsia"/>
+          <w:lang w:val="en-US" w:eastAsia="zh-CN"/>
+        </w:rPr>
+      </w:pPr>
+    </w:p>
+    <w:p>
+      <w:pPr>
+        <w:rPr>
+          <w:rFonts w:hint="default"/>
+          <w:lang w:val="en-US" w:eastAsia="zh-CN"/>
+        </w:rPr>
+      </w:pPr>
+      <w:r>
+        <w:rPr>
+          <w:rFonts w:hint="eastAsia"/>
+          <w:lang w:val="en-US" w:eastAsia="zh-CN"/>
+        </w:rPr>
+        <w:t>正常情况下，应该可以运行任务了。</w:t>
+      </w:r>
+      <w:bookmarkStart w:id="2" w:name="_GoBack"/>
+      <w:bookmarkEnd w:id="2"/>
+    </w:p>
+    <w:p>
+      <w:pPr>
+        <w:rPr>
+          <w:rFonts w:hint="eastAsia"/>
+          <w:lang w:val="en-US" w:eastAsia="zh-CN"/>
+        </w:rPr>
+      </w:pPr>
+    </w:p>
+    <w:p>
+      <w:pPr>
+        <w:rPr>
+          <w:rFonts w:hint="default"/>
+          <w:lang w:val="en-US" w:eastAsia="zh-CN"/>
+        </w:rPr>
+      </w:pPr>
     </w:p>
     <w:p>
       <w:pPr>

</xml_diff>